<commit_message>
adding range note to README.docx
</commit_message>
<xml_diff>
--- a/README.docx
+++ b/README.docx
@@ -914,7 +914,43 @@
           <w:rtl/>
           <w:lang w:val="en-US"/>
         </w:rPr>
-        <w:t xml:space="preserve"> 5 זוויות </w:t>
+        <w:t xml:space="preserve"> 5 זוויות</w:t>
+      </w:r>
+      <w:r>
+        <w:rPr>
+          <w:rFonts w:hint="cs"/>
+          <w:rtl/>
+          <w:lang w:val="en-US"/>
+        </w:rPr>
+        <w:t xml:space="preserve"> (בין </w:t>
+      </w:r>
+      <w:r>
+        <w:rPr>
+          <w:lang w:val="en-US"/>
+        </w:rPr>
+        <w:t>-2pi</w:t>
+      </w:r>
+      <w:r>
+        <w:rPr>
+          <w:rFonts w:hint="cs"/>
+          <w:rtl/>
+          <w:lang w:val="en-US"/>
+        </w:rPr>
+        <w:t xml:space="preserve"> ל </w:t>
+      </w:r>
+      <w:r>
+        <w:rPr>
+          <w:lang w:val="en-US"/>
+        </w:rPr>
+        <w:t>2pi</w:t>
+      </w:r>
+      <w:r>
+        <w:rPr>
+          <w:rFonts w:hint="cs"/>
+          <w:rtl/>
+          <w:lang w:val="en-US"/>
+        </w:rPr>
+        <w:t xml:space="preserve"> )</w:t>
       </w:r>
       <w:r>
         <w:rPr>
@@ -1500,7 +1536,6 @@
       <w:pPr>
         <w:bidi/>
         <w:rPr>
-          <w:rFonts w:hint="cs"/>
           <w:rtl/>
           <w:lang w:val="en-US"/>
         </w:rPr>

</xml_diff>